<commit_message>
aggiunto il supporto per nuove regole
</commit_message>
<xml_diff>
--- a/FRED-AMR.docx
+++ b/FRED-AMR.docx
@@ -1407,7 +1407,13 @@
       <w:proofErr w:type="spellEnd"/>
       <w:proofErr w:type="gramEnd"/>
       <w:r>
-        <w:t xml:space="preserve"> fred:manner_1</w:t>
+        <w:t xml:space="preserve"> fred:</w:t>
+      </w:r>
+      <w:r>
+        <w:t>location</w:t>
+      </w:r>
+      <w:r>
+        <w:t>_1</w:t>
       </w:r>
     </w:p>
     <w:p>
@@ -2262,27 +2268,41 @@
     </w:p>
     <w:p/>
     <w:p>
-      <w:r>
+      <w:pPr>
+        <w:rPr>
+          <w:lang w:val="it-IT"/>
+        </w:rPr>
+      </w:pPr>
+      <w:proofErr w:type="gramStart"/>
+      <w:r>
+        <w:rPr>
+          <w:lang w:val="it-IT"/>
+        </w:rPr>
         <w:t>?</w:t>
       </w:r>
       <w:proofErr w:type="spellStart"/>
       <w:r>
+        <w:rPr>
+          <w:lang w:val="it-IT"/>
+        </w:rPr>
         <w:t>mainverb</w:t>
       </w:r>
       <w:proofErr w:type="spellEnd"/>
-      <w:r>
-        <w:t xml:space="preserve"> j.0</w:t>
-      </w:r>
-      <w:proofErr w:type="gramStart"/>
-      <w:r>
-        <w:t>:Source</w:t>
-      </w:r>
-      <w:proofErr w:type="gramEnd"/>
-      <w:r>
-        <w:t xml:space="preserve"> ?time</w:t>
-      </w:r>
-    </w:p>
-    <w:p/>
+      <w:proofErr w:type="gramEnd"/>
+      <w:r>
+        <w:rPr>
+          <w:lang w:val="it-IT"/>
+        </w:rPr>
+        <w:t xml:space="preserve"> j.0:Source ?time</w:t>
+      </w:r>
+    </w:p>
+    <w:p>
+      <w:pPr>
+        <w:rPr>
+          <w:lang w:val="it-IT"/>
+        </w:rPr>
+      </w:pPr>
+    </w:p>
     <w:p>
       <w:pPr>
         <w:rPr>
@@ -2413,46 +2433,51 @@
     </w:p>
     <w:p/>
     <w:p>
-      <w:pPr>
-        <w:rPr>
-          <w:lang w:val="it-IT"/>
-        </w:rPr>
-      </w:pPr>
-      <w:r>
-        <w:rPr>
-          <w:lang w:val="it-IT"/>
-        </w:rPr>
-        <w:t xml:space="preserve">Impossibile, regulate-01 non è presente dentro l’output di </w:t>
-      </w:r>
-      <w:proofErr w:type="spellStart"/>
-      <w:r>
-        <w:rPr>
-          <w:lang w:val="it-IT"/>
-        </w:rPr>
+      <w:proofErr w:type="spellStart"/>
+      <w:r>
+        <w:t>Impossibile</w:t>
+      </w:r>
+      <w:proofErr w:type="spellEnd"/>
+      <w:r>
+        <w:t xml:space="preserve">, regulate-01 non è </w:t>
+      </w:r>
+      <w:proofErr w:type="spellStart"/>
+      <w:r>
+        <w:t>presente</w:t>
+      </w:r>
+      <w:proofErr w:type="spellEnd"/>
+      <w:r>
+        <w:t xml:space="preserve"> </w:t>
+      </w:r>
+      <w:proofErr w:type="spellStart"/>
+      <w:r>
+        <w:t>dentro</w:t>
+      </w:r>
+      <w:proofErr w:type="spellEnd"/>
+      <w:r>
+        <w:t xml:space="preserve"> </w:t>
+      </w:r>
+      <w:proofErr w:type="spellStart"/>
+      <w:r>
+        <w:t>l’output</w:t>
+      </w:r>
+      <w:proofErr w:type="spellEnd"/>
+      <w:r>
+        <w:t xml:space="preserve"> di </w:t>
+      </w:r>
+      <w:proofErr w:type="spellStart"/>
+      <w:proofErr w:type="gramStart"/>
+      <w:r>
         <w:t>fred</w:t>
       </w:r>
       <w:proofErr w:type="spellEnd"/>
-      <w:r>
-        <w:rPr>
-          <w:lang w:val="it-IT"/>
-        </w:rPr>
+      <w:proofErr w:type="gramEnd"/>
+      <w:r>
         <w:t>.</w:t>
       </w:r>
     </w:p>
-    <w:p>
-      <w:pPr>
-        <w:rPr>
-          <w:lang w:val="it-IT"/>
-        </w:rPr>
-      </w:pPr>
-    </w:p>
-    <w:p>
-      <w:pPr>
-        <w:rPr>
-          <w:lang w:val="it-IT"/>
-        </w:rPr>
-      </w:pPr>
-    </w:p>
+    <w:p/>
+    <w:p/>
     <w:p>
       <w:pPr>
         <w:rPr>
@@ -2599,16 +2624,110 @@
       </w:pPr>
     </w:p>
     <w:p>
-      <w:r>
+      <w:pPr>
+        <w:rPr>
+          <w:lang w:val="it-IT"/>
+        </w:rPr>
+      </w:pPr>
+      <w:r>
+        <w:rPr>
+          <w:lang w:val="it-IT"/>
+        </w:rPr>
         <w:t xml:space="preserve">I </w:t>
       </w:r>
-      <w:proofErr w:type="gramStart"/>
-      <w:r>
+      <w:proofErr w:type="spellStart"/>
+      <w:r>
+        <w:rPr>
+          <w:lang w:val="it-IT"/>
+        </w:rPr>
         <w:t>don’t</w:t>
       </w:r>
-      <w:proofErr w:type="gramEnd"/>
-      <w:r>
-        <w:t xml:space="preserve"> have any money</w:t>
+      <w:proofErr w:type="spellEnd"/>
+      <w:r>
+        <w:rPr>
+          <w:lang w:val="it-IT"/>
+        </w:rPr>
+        <w:t xml:space="preserve"> </w:t>
+      </w:r>
+      <w:proofErr w:type="spellStart"/>
+      <w:r>
+        <w:rPr>
+          <w:lang w:val="it-IT"/>
+        </w:rPr>
+        <w:t>have</w:t>
+      </w:r>
+      <w:proofErr w:type="spellEnd"/>
+      <w:r>
+        <w:rPr>
+          <w:lang w:val="it-IT"/>
+        </w:rPr>
+        <w:t xml:space="preserve"> </w:t>
+      </w:r>
+      <w:proofErr w:type="spellStart"/>
+      <w:r>
+        <w:rPr>
+          <w:lang w:val="it-IT"/>
+        </w:rPr>
+        <w:t>any</w:t>
+      </w:r>
+      <w:proofErr w:type="spellEnd"/>
+      <w:r>
+        <w:rPr>
+          <w:lang w:val="it-IT"/>
+        </w:rPr>
+        <w:t xml:space="preserve"> </w:t>
+      </w:r>
+      <w:proofErr w:type="spellStart"/>
+      <w:r>
+        <w:rPr>
+          <w:lang w:val="it-IT"/>
+        </w:rPr>
+        <w:t>money</w:t>
+      </w:r>
+      <w:proofErr w:type="spellEnd"/>
+    </w:p>
+    <w:p>
+      <w:pPr>
+        <w:rPr>
+          <w:lang w:val="it-IT"/>
+        </w:rPr>
+      </w:pPr>
+    </w:p>
+    <w:p>
+      <w:pPr>
+        <w:rPr>
+          <w:lang w:val="it-IT"/>
+        </w:rPr>
+      </w:pPr>
+      <w:r>
+        <w:rPr>
+          <w:lang w:val="it-IT"/>
+        </w:rPr>
+        <w:t>Fred in questo caso non restituisce una modalità</w:t>
+      </w:r>
+    </w:p>
+    <w:p>
+      <w:pPr>
+        <w:rPr>
+          <w:lang w:val="it-IT"/>
+        </w:rPr>
+      </w:pPr>
+    </w:p>
+    <w:p>
+      <w:pPr>
+        <w:rPr>
+          <w:lang w:val="it-IT"/>
+        </w:rPr>
+      </w:pPr>
+    </w:p>
+    <w:p>
+      <w:proofErr w:type="gramStart"/>
+      <w:r>
+        <w:t>the</w:t>
+      </w:r>
+      <w:proofErr w:type="gramEnd"/>
+      <w:r>
+        <w:t xml:space="preserve"> dress is not appropriate</w:t>
       </w:r>
     </w:p>
     <w:p/>
@@ -2618,12 +2737,1173 @@
           <w:lang w:val="it-IT"/>
         </w:rPr>
       </w:pPr>
-      <w:r>
-        <w:rPr>
-          <w:lang w:val="it-IT"/>
-        </w:rPr>
-        <w:t>Fred in questo caso non restituisce una modalità</w:t>
-      </w:r>
+      <w:proofErr w:type="gramStart"/>
+      <w:r>
+        <w:rPr>
+          <w:lang w:val="it-IT"/>
+        </w:rPr>
+        <w:t>la</w:t>
+      </w:r>
+      <w:proofErr w:type="gramEnd"/>
+      <w:r>
+        <w:rPr>
+          <w:lang w:val="it-IT"/>
+        </w:rPr>
+        <w:t xml:space="preserve"> </w:t>
+      </w:r>
+      <w:proofErr w:type="spellStart"/>
+      <w:r>
+        <w:rPr>
+          <w:lang w:val="it-IT"/>
+        </w:rPr>
+        <w:t>truthValue</w:t>
+      </w:r>
+      <w:proofErr w:type="spellEnd"/>
+      <w:r>
+        <w:rPr>
+          <w:lang w:val="it-IT"/>
+        </w:rPr>
+        <w:t xml:space="preserve"> questa volta </w:t>
+      </w:r>
+      <w:proofErr w:type="spellStart"/>
+      <w:r>
+        <w:rPr>
+          <w:lang w:val="it-IT"/>
+        </w:rPr>
+        <w:t>và</w:t>
+      </w:r>
+      <w:proofErr w:type="spellEnd"/>
+      <w:r>
+        <w:rPr>
+          <w:lang w:val="it-IT"/>
+        </w:rPr>
+        <w:t xml:space="preserve"> controllata all’interno della situation</w:t>
+      </w:r>
+      <w:r>
+        <w:rPr>
+          <w:lang w:val="it-IT"/>
+        </w:rPr>
+        <w:t xml:space="preserve"> che coinvolge il verbo</w:t>
+      </w:r>
+      <w:r>
+        <w:rPr>
+          <w:lang w:val="it-IT"/>
+        </w:rPr>
+        <w:t xml:space="preserve"> </w:t>
+      </w:r>
+      <w:proofErr w:type="spellStart"/>
+      <w:r>
+        <w:rPr>
+          <w:lang w:val="it-IT"/>
+        </w:rPr>
+        <w:t>anzichè</w:t>
+      </w:r>
+      <w:proofErr w:type="spellEnd"/>
+      <w:r>
+        <w:rPr>
+          <w:lang w:val="it-IT"/>
+        </w:rPr>
+        <w:t xml:space="preserve"> </w:t>
+      </w:r>
+      <w:r>
+        <w:rPr>
+          <w:lang w:val="it-IT"/>
+        </w:rPr>
+        <w:t>nel verbo stesso:</w:t>
+      </w:r>
+    </w:p>
+    <w:p>
+      <w:pPr>
+        <w:rPr>
+          <w:lang w:val="it-IT"/>
+        </w:rPr>
+      </w:pPr>
+      <w:proofErr w:type="gramStart"/>
+      <w:r>
+        <w:rPr>
+          <w:lang w:val="it-IT"/>
+        </w:rPr>
+        <w:t>?situation</w:t>
+      </w:r>
+      <w:proofErr w:type="gramEnd"/>
+      <w:r>
+        <w:rPr>
+          <w:lang w:val="it-IT"/>
+        </w:rPr>
+        <w:t xml:space="preserve"> j.2:involves ?m</w:t>
+      </w:r>
+    </w:p>
+    <w:p>
+      <w:pPr>
+        <w:rPr>
+          <w:lang w:val="it-IT"/>
+        </w:rPr>
+      </w:pPr>
+    </w:p>
+    <w:p>
+      <w:pPr>
+        <w:rPr>
+          <w:lang w:val="it-IT"/>
+        </w:rPr>
+      </w:pPr>
+    </w:p>
+    <w:p>
+      <w:proofErr w:type="gramStart"/>
+      <w:r>
+        <w:t>the</w:t>
+      </w:r>
+      <w:proofErr w:type="gramEnd"/>
+      <w:r>
+        <w:t xml:space="preserve"> dress is inappropriate</w:t>
+      </w:r>
+    </w:p>
+    <w:p/>
+    <w:p>
+      <w:pPr>
+        <w:rPr>
+          <w:lang w:val="it-IT"/>
+        </w:rPr>
+      </w:pPr>
+      <w:proofErr w:type="gramStart"/>
+      <w:r>
+        <w:rPr>
+          <w:lang w:val="it-IT"/>
+        </w:rPr>
+        <w:t>in</w:t>
+      </w:r>
+      <w:proofErr w:type="gramEnd"/>
+      <w:r>
+        <w:rPr>
+          <w:lang w:val="it-IT"/>
+        </w:rPr>
+        <w:t xml:space="preserve"> questo caso </w:t>
+      </w:r>
+      <w:proofErr w:type="spellStart"/>
+      <w:r>
+        <w:rPr>
+          <w:lang w:val="it-IT"/>
+        </w:rPr>
+        <w:t>fredo</w:t>
+      </w:r>
+      <w:proofErr w:type="spellEnd"/>
+      <w:r>
+        <w:rPr>
+          <w:lang w:val="it-IT"/>
+        </w:rPr>
+        <w:t xml:space="preserve"> non restituisce una modalità False col verbo appropriate, impossibile convertire in </w:t>
+      </w:r>
+      <w:proofErr w:type="spellStart"/>
+      <w:r>
+        <w:rPr>
+          <w:lang w:val="it-IT"/>
+        </w:rPr>
+        <w:t>amr</w:t>
+      </w:r>
+      <w:proofErr w:type="spellEnd"/>
+      <w:r>
+        <w:rPr>
+          <w:lang w:val="it-IT"/>
+        </w:rPr>
+        <w:t xml:space="preserve"> correttamente</w:t>
+      </w:r>
+    </w:p>
+    <w:p>
+      <w:pPr>
+        <w:rPr>
+          <w:lang w:val="it-IT"/>
+        </w:rPr>
+      </w:pPr>
+    </w:p>
+    <w:p>
+      <w:r>
+        <w:lastRenderedPageBreak/>
+        <w:t>What did the girl find?</w:t>
+      </w:r>
+    </w:p>
+    <w:p/>
+    <w:p>
+      <w:pPr>
+        <w:rPr>
+          <w:lang w:val="it-IT"/>
+        </w:rPr>
+      </w:pPr>
+      <w:r>
+        <w:rPr>
+          <w:lang w:val="it-IT"/>
+        </w:rPr>
+        <w:t xml:space="preserve">Se alcuni argomenti sono thing_1 </w:t>
+      </w:r>
+      <w:r>
+        <w:rPr>
+          <w:lang w:val="it-IT"/>
+        </w:rPr>
+        <w:t xml:space="preserve">e non sono presenti </w:t>
+      </w:r>
+      <w:proofErr w:type="spellStart"/>
+      <w:r>
+        <w:rPr>
+          <w:lang w:val="it-IT"/>
+        </w:rPr>
+        <w:t>situationChild</w:t>
+      </w:r>
+      <w:proofErr w:type="spellEnd"/>
+      <w:r>
+        <w:rPr>
+          <w:lang w:val="it-IT"/>
+        </w:rPr>
+        <w:t xml:space="preserve"> </w:t>
+      </w:r>
+      <w:r>
+        <w:rPr>
+          <w:lang w:val="it-IT"/>
+        </w:rPr>
+        <w:t xml:space="preserve">allora </w:t>
+      </w:r>
+      <w:r>
+        <w:rPr>
+          <w:lang w:val="it-IT"/>
+        </w:rPr>
+        <w:t xml:space="preserve">converti in </w:t>
+      </w:r>
+      <w:proofErr w:type="spellStart"/>
+      <w:r>
+        <w:rPr>
+          <w:lang w:val="it-IT"/>
+        </w:rPr>
+        <w:t>amr-unknown</w:t>
+      </w:r>
+      <w:proofErr w:type="spellEnd"/>
+    </w:p>
+    <w:p>
+      <w:pPr>
+        <w:rPr>
+          <w:lang w:val="it-IT"/>
+        </w:rPr>
+      </w:pPr>
+    </w:p>
+    <w:p>
+      <w:pPr>
+        <w:rPr>
+          <w:lang w:val="it-IT"/>
+        </w:rPr>
+      </w:pPr>
+    </w:p>
+    <w:p>
+      <w:r>
+        <w:t>How did the girl find the boy?</w:t>
+      </w:r>
+    </w:p>
+    <w:p/>
+    <w:p>
+      <w:pPr>
+        <w:pStyle w:val="NormaleWeb"/>
+      </w:pPr>
+      <w:proofErr w:type="spellStart"/>
+      <w:r>
+        <w:t>Main_verb</w:t>
+      </w:r>
+      <w:proofErr w:type="spellEnd"/>
+      <w:r>
+        <w:t xml:space="preserve"> </w:t>
+      </w:r>
+      <w:proofErr w:type="spellStart"/>
+      <w:r>
+        <w:t>dul</w:t>
+      </w:r>
+      <w:proofErr w:type="gramStart"/>
+      <w:r>
+        <w:t>:associatedWith</w:t>
+      </w:r>
+      <w:proofErr w:type="spellEnd"/>
+      <w:proofErr w:type="gramEnd"/>
+      <w:r>
+        <w:t xml:space="preserve"> fred:</w:t>
+      </w:r>
+      <w:r>
+        <w:t>manner</w:t>
+      </w:r>
+      <w:r>
+        <w:t>_1</w:t>
+      </w:r>
+    </w:p>
+    <w:p>
+      <w:pPr>
+        <w:pStyle w:val="NormaleWeb"/>
+      </w:pPr>
+    </w:p>
+    <w:p>
+      <w:pPr>
+        <w:pStyle w:val="NormaleWeb"/>
+      </w:pPr>
+    </w:p>
+    <w:p>
+      <w:pPr>
+        <w:pStyle w:val="NormaleWeb"/>
+      </w:pPr>
+      <w:r>
+        <w:t>How fast did the girl run?</w:t>
+      </w:r>
+    </w:p>
+    <w:p>
+      <w:pPr>
+        <w:pStyle w:val="NormaleWeb"/>
+        <w:rPr>
+          <w:lang w:val="it-IT"/>
+        </w:rPr>
+      </w:pPr>
+      <w:r>
+        <w:rPr>
+          <w:lang w:val="it-IT"/>
+        </w:rPr>
+        <w:t xml:space="preserve">Fred non fornisce alcuna informazione in merito al verbo </w:t>
+      </w:r>
+      <w:proofErr w:type="spellStart"/>
+      <w:r>
+        <w:rPr>
+          <w:lang w:val="it-IT"/>
+        </w:rPr>
+        <w:t>run</w:t>
+      </w:r>
+      <w:proofErr w:type="spellEnd"/>
+      <w:r>
+        <w:rPr>
+          <w:lang w:val="it-IT"/>
+        </w:rPr>
+        <w:t xml:space="preserve"> od a fast, impossibile tradurre in </w:t>
+      </w:r>
+      <w:proofErr w:type="spellStart"/>
+      <w:r>
+        <w:rPr>
+          <w:lang w:val="it-IT"/>
+        </w:rPr>
+        <w:t>amr</w:t>
+      </w:r>
+      <w:proofErr w:type="spellEnd"/>
+      <w:r>
+        <w:rPr>
+          <w:lang w:val="it-IT"/>
+        </w:rPr>
+        <w:t>.</w:t>
+      </w:r>
+    </w:p>
+    <w:p>
+      <w:pPr>
+        <w:pStyle w:val="NormaleWeb"/>
+      </w:pPr>
+      <w:r>
+        <w:t xml:space="preserve">I know </w:t>
+      </w:r>
+      <w:proofErr w:type="gramStart"/>
+      <w:r>
+        <w:t>who</w:t>
+      </w:r>
+      <w:proofErr w:type="gramEnd"/>
+      <w:r>
+        <w:t xml:space="preserve"> you saw</w:t>
+      </w:r>
+    </w:p>
+    <w:p>
+      <w:pPr>
+        <w:pStyle w:val="NormaleWeb"/>
+        <w:rPr>
+          <w:lang w:val="it-IT"/>
+        </w:rPr>
+      </w:pPr>
+      <w:r>
+        <w:rPr>
+          <w:lang w:val="it-IT"/>
+        </w:rPr>
+        <w:t>Fred non college “</w:t>
+      </w:r>
+      <w:proofErr w:type="spellStart"/>
+      <w:r>
+        <w:rPr>
+          <w:lang w:val="it-IT"/>
+        </w:rPr>
+        <w:t>who</w:t>
+      </w:r>
+      <w:proofErr w:type="spellEnd"/>
+      <w:r>
+        <w:rPr>
+          <w:lang w:val="it-IT"/>
+        </w:rPr>
+        <w:t>” ad una persona, impossibile tradurre</w:t>
+      </w:r>
+    </w:p>
+    <w:p>
+      <w:pPr>
+        <w:pStyle w:val="NormaleWeb"/>
+        <w:rPr>
+          <w:lang w:val="it-IT"/>
+        </w:rPr>
+      </w:pPr>
+    </w:p>
+    <w:p>
+      <w:pPr>
+        <w:pStyle w:val="NormaleWeb"/>
+      </w:pPr>
+      <w:r>
+        <w:t xml:space="preserve">AMR </w:t>
+      </w:r>
+      <w:proofErr w:type="gramStart"/>
+      <w:r>
+        <w:t xml:space="preserve">uses </w:t>
+      </w:r>
+      <w:r>
+        <w:rPr>
+          <w:rStyle w:val="CodiceHTML"/>
+          <w:rFonts w:eastAsiaTheme="minorEastAsia"/>
+        </w:rPr>
+        <w:t>:mode</w:t>
+      </w:r>
+      <w:proofErr w:type="gramEnd"/>
+      <w:r>
+        <w:t xml:space="preserve"> to indicate yes-no questions:</w:t>
+      </w:r>
+    </w:p>
+    <w:p>
+      <w:pPr>
+        <w:pStyle w:val="NormaleWeb"/>
+      </w:pPr>
+    </w:p>
+    <w:p>
+      <w:pPr>
+        <w:pStyle w:val="NormaleWeb"/>
+        <w:rPr>
+          <w:lang w:val="it-IT"/>
+        </w:rPr>
+      </w:pPr>
+      <w:r>
+        <w:rPr>
+          <w:lang w:val="it-IT"/>
+        </w:rPr>
+        <w:t xml:space="preserve">Fred non fornisce alcuna informazione in merito </w:t>
+      </w:r>
+      <w:r>
+        <w:rPr>
+          <w:lang w:val="it-IT"/>
+        </w:rPr>
+        <w:t>agli interrogativi, impossibile implementare</w:t>
+      </w:r>
+    </w:p>
+    <w:p>
+      <w:pPr>
+        <w:pStyle w:val="NormaleWeb"/>
+        <w:rPr>
+          <w:lang w:val="it-IT"/>
+        </w:rPr>
+      </w:pPr>
+    </w:p>
+    <w:p>
+      <w:pPr>
+        <w:pStyle w:val="NormaleWeb"/>
+        <w:rPr>
+          <w:lang w:val="it-IT"/>
+        </w:rPr>
+      </w:pPr>
+    </w:p>
+    <w:p>
+      <w:pPr>
+        <w:pStyle w:val="NormaleWeb"/>
+      </w:pPr>
+      <w:proofErr w:type="gramStart"/>
+      <w:r>
+        <w:rPr>
+          <w:rStyle w:val="CodiceHTML"/>
+          <w:rFonts w:eastAsiaTheme="minorEastAsia"/>
+        </w:rPr>
+        <w:t>:mode</w:t>
+      </w:r>
+      <w:proofErr w:type="gramEnd"/>
+      <w:r>
+        <w:t xml:space="preserve"> is also used for imperatives. Exclamatory imperatives are just imperatives in AMR</w:t>
+      </w:r>
+    </w:p>
+    <w:p>
+      <w:pPr>
+        <w:pStyle w:val="NormaleWeb"/>
+      </w:pPr>
+    </w:p>
+    <w:p>
+      <w:pPr>
+        <w:pStyle w:val="NormaleWeb"/>
+        <w:rPr>
+          <w:lang w:val="it-IT"/>
+        </w:rPr>
+      </w:pPr>
+      <w:r>
+        <w:rPr>
+          <w:lang w:val="it-IT"/>
+        </w:rPr>
+        <w:t xml:space="preserve">Impossibile, </w:t>
+      </w:r>
+      <w:proofErr w:type="spellStart"/>
+      <w:r>
+        <w:rPr>
+          <w:lang w:val="it-IT"/>
+        </w:rPr>
+        <w:t>fred</w:t>
+      </w:r>
+      <w:proofErr w:type="spellEnd"/>
+      <w:r>
+        <w:rPr>
+          <w:lang w:val="it-IT"/>
+        </w:rPr>
+        <w:t xml:space="preserve"> non fornisce alcuna informazione in merito agli </w:t>
+      </w:r>
+      <w:r>
+        <w:rPr>
+          <w:lang w:val="it-IT"/>
+        </w:rPr>
+        <w:t>imperativi.</w:t>
+      </w:r>
+    </w:p>
+    <w:p>
+      <w:pPr>
+        <w:pStyle w:val="NormaleWeb"/>
+        <w:rPr>
+          <w:lang w:val="it-IT"/>
+        </w:rPr>
+      </w:pPr>
+    </w:p>
+    <w:p>
+      <w:pPr>
+        <w:pStyle w:val="NormaleWeb"/>
+      </w:pPr>
+      <w:r>
+        <w:rPr>
+          <w:rStyle w:val="CodiceHTML"/>
+          <w:rFonts w:eastAsiaTheme="minorEastAsia"/>
+        </w:rPr>
+        <w:t>:mode expressive</w:t>
+      </w:r>
+      <w:r>
+        <w:t xml:space="preserve"> is used to mark </w:t>
+      </w:r>
+      <w:proofErr w:type="spellStart"/>
+      <w:r>
+        <w:t>exclamational</w:t>
+      </w:r>
+      <w:proofErr w:type="spellEnd"/>
+      <w:r>
+        <w:t xml:space="preserve"> words such as </w:t>
+      </w:r>
+      <w:r>
+        <w:rPr>
+          <w:rStyle w:val="CodiceHTML"/>
+          <w:rFonts w:eastAsiaTheme="minorEastAsia"/>
+        </w:rPr>
+        <w:t>ah, ha, hmm, oh, wow, yippee</w:t>
+      </w:r>
+      <w:r>
+        <w:t xml:space="preserve"> that express emotions, but don't refer to a clear event, object or property. Do </w:t>
+      </w:r>
+      <w:r>
+        <w:rPr>
+          <w:rStyle w:val="Enfasigrassetto"/>
+        </w:rPr>
+        <w:t>not</w:t>
+      </w:r>
+      <w:r>
+        <w:t xml:space="preserve"> </w:t>
+      </w:r>
+      <w:proofErr w:type="gramStart"/>
+      <w:r>
+        <w:t xml:space="preserve">use </w:t>
+      </w:r>
+      <w:r>
+        <w:rPr>
+          <w:rStyle w:val="CodiceHTML"/>
+          <w:rFonts w:eastAsiaTheme="minorEastAsia"/>
+        </w:rPr>
+        <w:t>:mode</w:t>
+      </w:r>
+      <w:proofErr w:type="gramEnd"/>
+      <w:r>
+        <w:rPr>
+          <w:rStyle w:val="CodiceHTML"/>
+          <w:rFonts w:eastAsiaTheme="minorEastAsia"/>
+        </w:rPr>
+        <w:t xml:space="preserve"> expressive</w:t>
+      </w:r>
+      <w:r>
+        <w:t xml:space="preserve"> for mere emphasis (text in ALLCAPS), exclamation marks (!) or disfluency markers (uh), which are not annotated in AMR.</w:t>
+      </w:r>
+    </w:p>
+    <w:p>
+      <w:pPr>
+        <w:pStyle w:val="NormaleWeb"/>
+        <w:rPr>
+          <w:lang w:val="it-IT"/>
+        </w:rPr>
+      </w:pPr>
+      <w:r>
+        <w:rPr>
+          <w:lang w:val="it-IT"/>
+        </w:rPr>
+        <w:t>Fred non fornisce alcuna informazione di questo tipo</w:t>
+      </w:r>
+    </w:p>
+    <w:p>
+      <w:pPr>
+        <w:pStyle w:val="NormaleWeb"/>
+        <w:rPr>
+          <w:lang w:val="it-IT"/>
+        </w:rPr>
+      </w:pPr>
+    </w:p>
+    <w:p>
+      <w:pPr>
+        <w:pStyle w:val="NormaleWeb"/>
+      </w:pPr>
+      <w:r>
+        <w:t xml:space="preserve">AMR 1.2 does not represent event times (outside of the </w:t>
+      </w:r>
+      <w:proofErr w:type="gramStart"/>
+      <w:r>
+        <w:t xml:space="preserve">explicit </w:t>
+      </w:r>
+      <w:r>
+        <w:rPr>
+          <w:rStyle w:val="CodiceHTML"/>
+          <w:rFonts w:eastAsiaTheme="minorEastAsia"/>
+        </w:rPr>
+        <w:t>:time</w:t>
+      </w:r>
+      <w:proofErr w:type="gramEnd"/>
+      <w:r>
+        <w:t xml:space="preserve"> relation), articles, plurals, or quotation marks:</w:t>
+      </w:r>
+    </w:p>
+    <w:p>
+      <w:pPr>
+        <w:pStyle w:val="NormaleWeb"/>
+        <w:rPr>
+          <w:lang w:val="it-IT"/>
+        </w:rPr>
+      </w:pPr>
+      <w:r>
+        <w:rPr>
+          <w:lang w:val="it-IT"/>
+        </w:rPr>
+        <w:t xml:space="preserve">Funziona correttamente grazie alle </w:t>
+      </w:r>
+      <w:proofErr w:type="spellStart"/>
+      <w:r>
+        <w:rPr>
+          <w:lang w:val="it-IT"/>
+        </w:rPr>
+        <w:t>precedent</w:t>
+      </w:r>
+      <w:proofErr w:type="spellEnd"/>
+      <w:r>
+        <w:rPr>
+          <w:lang w:val="it-IT"/>
+        </w:rPr>
+        <w:t xml:space="preserve"> regole implementate</w:t>
+      </w:r>
+      <w:r>
+        <w:rPr>
+          <w:lang w:val="it-IT"/>
+        </w:rPr>
+        <w:t xml:space="preserve"> senza necessità di nuove</w:t>
+      </w:r>
+      <w:r>
+        <w:rPr>
+          <w:lang w:val="it-IT"/>
+        </w:rPr>
+        <w:t>.</w:t>
+      </w:r>
+    </w:p>
+    <w:p>
+      <w:pPr>
+        <w:pStyle w:val="NormaleWeb"/>
+      </w:pPr>
+      <w:r>
+        <w:lastRenderedPageBreak/>
+        <w:t>Demonstratives are included:</w:t>
+      </w:r>
+    </w:p>
+    <w:p>
+      <w:pPr>
+        <w:pStyle w:val="NormaleWeb"/>
+      </w:pPr>
+      <w:proofErr w:type="spellStart"/>
+      <w:r>
+        <w:t>Dunque</w:t>
+      </w:r>
+      <w:proofErr w:type="spellEnd"/>
+      <w:r>
+        <w:t xml:space="preserve">: </w:t>
+      </w:r>
+      <w:r>
+        <w:t>those</w:t>
+      </w:r>
+      <w:r>
+        <w:t xml:space="preserve"> </w:t>
+      </w:r>
+      <w:proofErr w:type="spellStart"/>
+      <w:r>
+        <w:t>diventa</w:t>
+      </w:r>
+      <w:proofErr w:type="spellEnd"/>
+      <w:r>
+        <w:t xml:space="preserve"> that, </w:t>
+      </w:r>
+      <w:r>
+        <w:t>these</w:t>
+      </w:r>
+      <w:r>
+        <w:t xml:space="preserve"> </w:t>
+      </w:r>
+      <w:proofErr w:type="spellStart"/>
+      <w:r>
+        <w:t>diventa</w:t>
+      </w:r>
+      <w:proofErr w:type="spellEnd"/>
+      <w:r>
+        <w:t xml:space="preserve"> this</w:t>
+      </w:r>
+    </w:p>
+    <w:p>
+      <w:pPr>
+        <w:spacing w:before="100" w:beforeAutospacing="1" w:after="100" w:afterAutospacing="1"/>
+        <w:rPr>
+          <w:rFonts w:ascii="Times New Roman" w:eastAsia="Times New Roman" w:hAnsi="Times New Roman" w:cs="Times New Roman"/>
+          <w:color w:val="auto"/>
+          <w:lang w:eastAsia="it-IT"/>
+        </w:rPr>
+      </w:pPr>
+      <w:r>
+        <w:rPr>
+          <w:rFonts w:ascii="Times New Roman" w:eastAsia="Times New Roman" w:hAnsi="Times New Roman" w:cs="Times New Roman"/>
+          <w:color w:val="auto"/>
+          <w:lang w:eastAsia="it-IT"/>
+        </w:rPr>
+        <w:t>If a hyphenated word can be broken down into component meanings, we do it:</w:t>
+      </w:r>
+    </w:p>
+    <w:p>
+      <w:pPr>
+        <w:tabs>
+          <w:tab w:val="left" w:pos="916"/>
+          <w:tab w:val="left" w:pos="1832"/>
+          <w:tab w:val="left" w:pos="2748"/>
+          <w:tab w:val="left" w:pos="3664"/>
+          <w:tab w:val="left" w:pos="4580"/>
+          <w:tab w:val="left" w:pos="5496"/>
+          <w:tab w:val="left" w:pos="6412"/>
+          <w:tab w:val="left" w:pos="7328"/>
+          <w:tab w:val="left" w:pos="8244"/>
+          <w:tab w:val="left" w:pos="9160"/>
+          <w:tab w:val="left" w:pos="10076"/>
+          <w:tab w:val="left" w:pos="10992"/>
+          <w:tab w:val="left" w:pos="11908"/>
+          <w:tab w:val="left" w:pos="12824"/>
+          <w:tab w:val="left" w:pos="13740"/>
+          <w:tab w:val="left" w:pos="14656"/>
+        </w:tabs>
+        <w:rPr>
+          <w:rFonts w:ascii="Courier New" w:eastAsia="Times New Roman" w:hAnsi="Courier New" w:cs="Courier New"/>
+          <w:color w:val="auto"/>
+          <w:sz w:val="20"/>
+          <w:szCs w:val="20"/>
+          <w:lang w:eastAsia="it-IT"/>
+        </w:rPr>
+      </w:pPr>
+      <w:r>
+        <w:rPr>
+          <w:rFonts w:ascii="Courier New" w:eastAsia="Times New Roman" w:hAnsi="Courier New" w:cs="Courier New"/>
+          <w:color w:val="auto"/>
+          <w:sz w:val="20"/>
+          <w:szCs w:val="20"/>
+          <w:lang w:eastAsia="it-IT"/>
+        </w:rPr>
+        <w:t>(</w:t>
+      </w:r>
+      <w:proofErr w:type="gramStart"/>
+      <w:r>
+        <w:rPr>
+          <w:rFonts w:ascii="Courier New" w:eastAsia="Times New Roman" w:hAnsi="Courier New" w:cs="Courier New"/>
+          <w:color w:val="auto"/>
+          <w:sz w:val="20"/>
+          <w:szCs w:val="20"/>
+          <w:lang w:eastAsia="it-IT"/>
+        </w:rPr>
+        <w:t>a</w:t>
+      </w:r>
+      <w:proofErr w:type="gramEnd"/>
+      <w:r>
+        <w:rPr>
+          <w:rFonts w:ascii="Courier New" w:eastAsia="Times New Roman" w:hAnsi="Courier New" w:cs="Courier New"/>
+          <w:color w:val="auto"/>
+          <w:sz w:val="20"/>
+          <w:szCs w:val="20"/>
+          <w:lang w:eastAsia="it-IT"/>
+        </w:rPr>
+        <w:t xml:space="preserve"> / account</w:t>
+      </w:r>
+    </w:p>
+    <w:p>
+      <w:pPr>
+        <w:tabs>
+          <w:tab w:val="left" w:pos="916"/>
+          <w:tab w:val="left" w:pos="1832"/>
+          <w:tab w:val="left" w:pos="2748"/>
+          <w:tab w:val="left" w:pos="3664"/>
+          <w:tab w:val="left" w:pos="4580"/>
+          <w:tab w:val="left" w:pos="5496"/>
+          <w:tab w:val="left" w:pos="6412"/>
+          <w:tab w:val="left" w:pos="7328"/>
+          <w:tab w:val="left" w:pos="8244"/>
+          <w:tab w:val="left" w:pos="9160"/>
+          <w:tab w:val="left" w:pos="10076"/>
+          <w:tab w:val="left" w:pos="10992"/>
+          <w:tab w:val="left" w:pos="11908"/>
+          <w:tab w:val="left" w:pos="12824"/>
+          <w:tab w:val="left" w:pos="13740"/>
+          <w:tab w:val="left" w:pos="14656"/>
+        </w:tabs>
+        <w:rPr>
+          <w:rFonts w:ascii="Courier New" w:eastAsia="Times New Roman" w:hAnsi="Courier New" w:cs="Courier New"/>
+          <w:color w:val="auto"/>
+          <w:sz w:val="20"/>
+          <w:szCs w:val="20"/>
+          <w:lang w:eastAsia="it-IT"/>
+        </w:rPr>
+      </w:pPr>
+      <w:r>
+        <w:rPr>
+          <w:rFonts w:ascii="Courier New" w:eastAsia="Times New Roman" w:hAnsi="Courier New" w:cs="Courier New"/>
+          <w:color w:val="auto"/>
+          <w:sz w:val="20"/>
+          <w:szCs w:val="20"/>
+          <w:lang w:eastAsia="it-IT"/>
+        </w:rPr>
+        <w:t xml:space="preserve">   </w:t>
+      </w:r>
+      <w:proofErr w:type="gramStart"/>
+      <w:r>
+        <w:rPr>
+          <w:rFonts w:ascii="Courier New" w:eastAsia="Times New Roman" w:hAnsi="Courier New" w:cs="Courier New"/>
+          <w:color w:val="auto"/>
+          <w:sz w:val="20"/>
+          <w:szCs w:val="20"/>
+          <w:lang w:eastAsia="it-IT"/>
+        </w:rPr>
+        <w:t>:mod</w:t>
+      </w:r>
+      <w:proofErr w:type="gramEnd"/>
+      <w:r>
+        <w:rPr>
+          <w:rFonts w:ascii="Courier New" w:eastAsia="Times New Roman" w:hAnsi="Courier New" w:cs="Courier New"/>
+          <w:color w:val="auto"/>
+          <w:sz w:val="20"/>
+          <w:szCs w:val="20"/>
+          <w:lang w:eastAsia="it-IT"/>
+        </w:rPr>
+        <w:t xml:space="preserve"> (m / market</w:t>
+      </w:r>
+    </w:p>
+    <w:p>
+      <w:pPr>
+        <w:tabs>
+          <w:tab w:val="left" w:pos="916"/>
+          <w:tab w:val="left" w:pos="1832"/>
+          <w:tab w:val="left" w:pos="2748"/>
+          <w:tab w:val="left" w:pos="3664"/>
+          <w:tab w:val="left" w:pos="4580"/>
+          <w:tab w:val="left" w:pos="5496"/>
+          <w:tab w:val="left" w:pos="6412"/>
+          <w:tab w:val="left" w:pos="7328"/>
+          <w:tab w:val="left" w:pos="8244"/>
+          <w:tab w:val="left" w:pos="9160"/>
+          <w:tab w:val="left" w:pos="10076"/>
+          <w:tab w:val="left" w:pos="10992"/>
+          <w:tab w:val="left" w:pos="11908"/>
+          <w:tab w:val="left" w:pos="12824"/>
+          <w:tab w:val="left" w:pos="13740"/>
+          <w:tab w:val="left" w:pos="14656"/>
+        </w:tabs>
+        <w:rPr>
+          <w:rFonts w:ascii="Courier New" w:eastAsia="Times New Roman" w:hAnsi="Courier New" w:cs="Courier New"/>
+          <w:color w:val="auto"/>
+          <w:sz w:val="20"/>
+          <w:szCs w:val="20"/>
+          <w:lang w:eastAsia="it-IT"/>
+        </w:rPr>
+      </w:pPr>
+      <w:r>
+        <w:rPr>
+          <w:rFonts w:ascii="Courier New" w:eastAsia="Times New Roman" w:hAnsi="Courier New" w:cs="Courier New"/>
+          <w:color w:val="auto"/>
+          <w:sz w:val="20"/>
+          <w:szCs w:val="20"/>
+          <w:lang w:eastAsia="it-IT"/>
+        </w:rPr>
+        <w:t xml:space="preserve">           </w:t>
+      </w:r>
+      <w:proofErr w:type="gramStart"/>
+      <w:r>
+        <w:rPr>
+          <w:rFonts w:ascii="Courier New" w:eastAsia="Times New Roman" w:hAnsi="Courier New" w:cs="Courier New"/>
+          <w:color w:val="auto"/>
+          <w:sz w:val="20"/>
+          <w:szCs w:val="20"/>
+          <w:lang w:eastAsia="it-IT"/>
+        </w:rPr>
+        <w:t>:mod</w:t>
+      </w:r>
+      <w:proofErr w:type="gramEnd"/>
+      <w:r>
+        <w:rPr>
+          <w:rFonts w:ascii="Courier New" w:eastAsia="Times New Roman" w:hAnsi="Courier New" w:cs="Courier New"/>
+          <w:color w:val="auto"/>
+          <w:sz w:val="20"/>
+          <w:szCs w:val="20"/>
+          <w:lang w:eastAsia="it-IT"/>
+        </w:rPr>
+        <w:t xml:space="preserve"> (m2 / money)))</w:t>
+      </w:r>
+    </w:p>
+    <w:p/>
+    <w:p>
+      <w:pPr>
+        <w:rPr>
+          <w:lang w:val="it-IT"/>
+        </w:rPr>
+      </w:pPr>
+      <w:r>
+        <w:rPr>
+          <w:lang w:val="it-IT"/>
+        </w:rPr>
+        <w:t xml:space="preserve">Impossibile, </w:t>
+      </w:r>
+      <w:proofErr w:type="spellStart"/>
+      <w:r>
+        <w:rPr>
+          <w:lang w:val="it-IT"/>
+        </w:rPr>
+        <w:t>fred</w:t>
+      </w:r>
+      <w:proofErr w:type="spellEnd"/>
+      <w:r>
+        <w:rPr>
+          <w:lang w:val="it-IT"/>
+        </w:rPr>
+        <w:t xml:space="preserve"> considera e fornisce dati solo sulla parola composita e non sulle sue component</w:t>
+      </w:r>
+    </w:p>
+    <w:p>
+      <w:pPr>
+        <w:rPr>
+          <w:lang w:val="it-IT"/>
+        </w:rPr>
+      </w:pPr>
+    </w:p>
+    <w:p>
+      <w:r>
+        <w:t>In any case, we never make the hyphen itself (“-”) into an AMR concept.</w:t>
+      </w:r>
+    </w:p>
+    <w:p>
+      <w:pPr>
+        <w:rPr>
+          <w:lang w:val="it-IT"/>
+        </w:rPr>
+      </w:pPr>
+      <w:r>
+        <w:rPr>
+          <w:lang w:val="it-IT"/>
+        </w:rPr>
+        <w:t xml:space="preserve">Fred invece lo utilizza per le parole composite, l’unica cosa possibile è dunque rimuovere ogni parola composite dalla </w:t>
+      </w:r>
+      <w:proofErr w:type="spellStart"/>
+      <w:r>
+        <w:rPr>
+          <w:lang w:val="it-IT"/>
+        </w:rPr>
+        <w:t>conversion</w:t>
+      </w:r>
+      <w:proofErr w:type="spellEnd"/>
+      <w:r>
+        <w:rPr>
+          <w:lang w:val="it-IT"/>
+        </w:rPr>
+        <w:t xml:space="preserve"> in AMR</w:t>
+      </w:r>
+    </w:p>
+    <w:p>
+      <w:pPr>
+        <w:rPr>
+          <w:lang w:val="it-IT"/>
+        </w:rPr>
+      </w:pPr>
+    </w:p>
+    <w:p>
+      <w:pPr>
+        <w:rPr>
+          <w:lang w:val="it-IT"/>
+        </w:rPr>
+      </w:pPr>
+    </w:p>
+    <w:p>
+      <w:proofErr w:type="gramStart"/>
+      <w:r>
+        <w:t>the</w:t>
+      </w:r>
+      <w:proofErr w:type="gramEnd"/>
+      <w:r>
+        <w:t xml:space="preserve"> man who is a lawyer</w:t>
+      </w:r>
+    </w:p>
+    <w:p>
+      <w:r>
+        <w:t>The man is a lawyer.</w:t>
+      </w:r>
+    </w:p>
+    <w:p/>
+    <w:p>
+      <w:pPr>
+        <w:rPr>
+          <w:lang w:val="it-IT"/>
+        </w:rPr>
+      </w:pPr>
+      <w:r>
+        <w:rPr>
+          <w:lang w:val="it-IT"/>
+        </w:rPr>
+        <w:t xml:space="preserve">Problema con </w:t>
+      </w:r>
+      <w:proofErr w:type="spellStart"/>
+      <w:r>
+        <w:rPr>
+          <w:lang w:val="it-IT"/>
+        </w:rPr>
+        <w:t>fred</w:t>
+      </w:r>
+      <w:proofErr w:type="spellEnd"/>
+      <w:r>
+        <w:rPr>
+          <w:lang w:val="it-IT"/>
+        </w:rPr>
+        <w:t xml:space="preserve"> ed il verbo </w:t>
+      </w:r>
+      <w:r>
+        <w:rPr>
+          <w:lang w:val="it-IT"/>
+        </w:rPr>
+        <w:t>“be”</w:t>
+      </w:r>
+    </w:p>
+    <w:p>
+      <w:pPr>
+        <w:rPr>
+          <w:lang w:val="it-IT"/>
+        </w:rPr>
+      </w:pPr>
+    </w:p>
+    <w:p>
+      <w:pPr>
+        <w:rPr>
+          <w:lang w:val="it-IT"/>
+        </w:rPr>
+      </w:pPr>
+    </w:p>
+    <w:p>
+      <w:pPr>
+        <w:spacing w:beforeAutospacing="1" w:after="100" w:afterAutospacing="1"/>
+        <w:rPr>
+          <w:rFonts w:ascii="Times New Roman" w:eastAsia="Times New Roman" w:hAnsi="Times New Roman" w:cs="Times New Roman"/>
+          <w:color w:val="auto"/>
+          <w:lang w:eastAsia="it-IT"/>
+        </w:rPr>
+      </w:pPr>
+      <w:r>
+        <w:rPr>
+          <w:rFonts w:ascii="Times New Roman" w:eastAsia="Times New Roman" w:hAnsi="Times New Roman" w:cs="Times New Roman"/>
+          <w:color w:val="auto"/>
+          <w:lang w:eastAsia="it-IT"/>
+        </w:rPr>
+        <w:t>The boy destroyed the room.</w:t>
+      </w:r>
+    </w:p>
+    <w:p>
+      <w:pPr>
+        <w:spacing w:before="100" w:beforeAutospacing="1" w:after="100" w:afterAutospacing="1"/>
+        <w:rPr>
+          <w:rFonts w:ascii="Times New Roman" w:eastAsia="Times New Roman" w:hAnsi="Times New Roman" w:cs="Times New Roman"/>
+          <w:color w:val="auto"/>
+          <w:lang w:eastAsia="it-IT"/>
+        </w:rPr>
+      </w:pPr>
+      <w:r>
+        <w:rPr>
+          <w:rFonts w:ascii="Times New Roman" w:eastAsia="Times New Roman" w:hAnsi="Times New Roman" w:cs="Times New Roman"/>
+          <w:color w:val="auto"/>
+          <w:lang w:eastAsia="it-IT"/>
+        </w:rPr>
+        <w:t>The boy’s destruction of the room</w:t>
+      </w:r>
+    </w:p>
+    <w:p>
+      <w:pPr>
+        <w:spacing w:before="100" w:beforeAutospacing="1" w:afterAutospacing="1"/>
+        <w:rPr>
+          <w:rFonts w:ascii="Times New Roman" w:eastAsia="Times New Roman" w:hAnsi="Times New Roman" w:cs="Times New Roman"/>
+          <w:color w:val="auto"/>
+          <w:lang w:eastAsia="it-IT"/>
+        </w:rPr>
+      </w:pPr>
+      <w:r>
+        <w:rPr>
+          <w:rFonts w:ascii="Times New Roman" w:eastAsia="Times New Roman" w:hAnsi="Times New Roman" w:cs="Times New Roman"/>
+          <w:color w:val="auto"/>
+          <w:lang w:eastAsia="it-IT"/>
+        </w:rPr>
+        <w:t>The destruction of the room by the boy</w:t>
+      </w:r>
+    </w:p>
+    <w:p>
+      <w:pPr>
+        <w:rPr>
+          <w:lang w:val="it-IT"/>
+        </w:rPr>
+      </w:pPr>
+      <w:r>
+        <w:rPr>
+          <w:lang w:val="it-IT"/>
+        </w:rPr>
+        <w:t xml:space="preserve">Dovrebbero tutte essere rappresentate come la prima, ma </w:t>
+      </w:r>
+      <w:proofErr w:type="spellStart"/>
+      <w:r>
+        <w:rPr>
+          <w:lang w:val="it-IT"/>
+        </w:rPr>
+        <w:t>fred</w:t>
+      </w:r>
+      <w:proofErr w:type="spellEnd"/>
+      <w:r>
+        <w:rPr>
+          <w:lang w:val="it-IT"/>
+        </w:rPr>
+        <w:t xml:space="preserve"> fornisce dati sensibilmente diversi nei tre casi.</w:t>
+      </w:r>
+    </w:p>
+    <w:p>
+      <w:pPr>
+        <w:rPr>
+          <w:lang w:val="it-IT"/>
+        </w:rPr>
+      </w:pPr>
+    </w:p>
+    <w:p>
+      <w:pPr>
+        <w:rPr>
+          <w:lang w:val="it-IT"/>
+        </w:rPr>
+      </w:pPr>
       <w:bookmarkStart w:id="0" w:name="_GoBack"/>
       <w:bookmarkEnd w:id="0"/>
     </w:p>
@@ -3157,6 +4437,81 @@
       <w:u w:val="single"/>
     </w:rPr>
   </w:style>
+  <w:style w:type="character" w:styleId="CodiceHTML">
+    <w:name w:val="HTML Code"/>
+    <w:basedOn w:val="Carpredefinitoparagrafo"/>
+    <w:uiPriority w:val="99"/>
+    <w:semiHidden/>
+    <w:unhideWhenUsed/>
+    <w:rsid w:val="00BE284A"/>
+    <w:rPr>
+      <w:rFonts w:ascii="Courier New" w:eastAsia="Times New Roman" w:hAnsi="Courier New" w:cs="Courier New"/>
+      <w:sz w:val="20"/>
+      <w:szCs w:val="20"/>
+    </w:rPr>
+  </w:style>
+  <w:style w:type="character" w:styleId="Enfasigrassetto">
+    <w:name w:val="Strong"/>
+    <w:basedOn w:val="Carpredefinitoparagrafo"/>
+    <w:uiPriority w:val="22"/>
+    <w:qFormat/>
+    <w:rsid w:val="008759C3"/>
+    <w:rPr>
+      <w:b/>
+      <w:bCs/>
+    </w:rPr>
+  </w:style>
+  <w:style w:type="paragraph" w:styleId="PreformattatoHTML">
+    <w:name w:val="HTML Preformatted"/>
+    <w:basedOn w:val="Normale"/>
+    <w:link w:val="PreformattatoHTMLCarattere"/>
+    <w:uiPriority w:val="99"/>
+    <w:semiHidden/>
+    <w:unhideWhenUsed/>
+    <w:rsid w:val="00543A80"/>
+    <w:pPr>
+      <w:tabs>
+        <w:tab w:val="left" w:pos="916"/>
+        <w:tab w:val="left" w:pos="1832"/>
+        <w:tab w:val="left" w:pos="2748"/>
+        <w:tab w:val="left" w:pos="3664"/>
+        <w:tab w:val="left" w:pos="4580"/>
+        <w:tab w:val="left" w:pos="5496"/>
+        <w:tab w:val="left" w:pos="6412"/>
+        <w:tab w:val="left" w:pos="7328"/>
+        <w:tab w:val="left" w:pos="8244"/>
+        <w:tab w:val="left" w:pos="9160"/>
+        <w:tab w:val="left" w:pos="10076"/>
+        <w:tab w:val="left" w:pos="10992"/>
+        <w:tab w:val="left" w:pos="11908"/>
+        <w:tab w:val="left" w:pos="12824"/>
+        <w:tab w:val="left" w:pos="13740"/>
+        <w:tab w:val="left" w:pos="14656"/>
+      </w:tabs>
+    </w:pPr>
+    <w:rPr>
+      <w:rFonts w:ascii="Courier New" w:eastAsia="Times New Roman" w:hAnsi="Courier New" w:cs="Courier New"/>
+      <w:color w:val="auto"/>
+      <w:sz w:val="20"/>
+      <w:szCs w:val="20"/>
+      <w:lang w:val="it-IT" w:eastAsia="it-IT"/>
+    </w:rPr>
+  </w:style>
+  <w:style w:type="character" w:customStyle="1" w:styleId="PreformattatoHTMLCarattere">
+    <w:name w:val="Preformattato HTML Carattere"/>
+    <w:basedOn w:val="Carpredefinitoparagrafo"/>
+    <w:link w:val="PreformattatoHTML"/>
+    <w:uiPriority w:val="99"/>
+    <w:semiHidden/>
+    <w:rsid w:val="00543A80"/>
+    <w:rPr>
+      <w:rFonts w:ascii="Courier New" w:eastAsia="Times New Roman" w:hAnsi="Courier New" w:cs="Courier New"/>
+      <w:color w:val="auto"/>
+      <w:sz w:val="20"/>
+      <w:szCs w:val="20"/>
+      <w:lang w:eastAsia="it-IT"/>
+    </w:rPr>
+  </w:style>
 </w:styles>
 </file>
 

</xml_diff>

<commit_message>
Sviluppo del documento di tesi
</commit_message>
<xml_diff>
--- a/FRED-AMR.docx
+++ b/FRED-AMR.docx
@@ -2433,51 +2433,46 @@
     </w:p>
     <w:p/>
     <w:p>
-      <w:proofErr w:type="spellStart"/>
-      <w:r>
-        <w:t>Impossibile</w:t>
-      </w:r>
-      <w:proofErr w:type="spellEnd"/>
-      <w:r>
-        <w:t xml:space="preserve">, regulate-01 non è </w:t>
-      </w:r>
-      <w:proofErr w:type="spellStart"/>
-      <w:r>
-        <w:t>presente</w:t>
-      </w:r>
-      <w:proofErr w:type="spellEnd"/>
-      <w:r>
-        <w:t xml:space="preserve"> </w:t>
-      </w:r>
-      <w:proofErr w:type="spellStart"/>
-      <w:r>
-        <w:t>dentro</w:t>
-      </w:r>
-      <w:proofErr w:type="spellEnd"/>
-      <w:r>
-        <w:t xml:space="preserve"> </w:t>
-      </w:r>
-      <w:proofErr w:type="spellStart"/>
-      <w:r>
-        <w:t>l’output</w:t>
-      </w:r>
-      <w:proofErr w:type="spellEnd"/>
-      <w:r>
-        <w:t xml:space="preserve"> di </w:t>
-      </w:r>
-      <w:proofErr w:type="spellStart"/>
-      <w:proofErr w:type="gramStart"/>
-      <w:r>
+      <w:pPr>
+        <w:rPr>
+          <w:lang w:val="it-IT"/>
+        </w:rPr>
+      </w:pPr>
+      <w:r>
+        <w:rPr>
+          <w:lang w:val="it-IT"/>
+        </w:rPr>
+        <w:t xml:space="preserve">Impossibile, regulate-01 non è presente dentro l’output di </w:t>
+      </w:r>
+      <w:proofErr w:type="spellStart"/>
+      <w:r>
+        <w:rPr>
+          <w:lang w:val="it-IT"/>
+        </w:rPr>
         <w:t>fred</w:t>
       </w:r>
       <w:proofErr w:type="spellEnd"/>
-      <w:proofErr w:type="gramEnd"/>
-      <w:r>
+      <w:r>
+        <w:rPr>
+          <w:lang w:val="it-IT"/>
+        </w:rPr>
         <w:t>.</w:t>
       </w:r>
     </w:p>
-    <w:p/>
-    <w:p/>
+    <w:p>
+      <w:pPr>
+        <w:rPr>
+          <w:lang w:val="it-IT"/>
+        </w:rPr>
+      </w:pPr>
+    </w:p>
+    <w:p>
+      <w:pPr>
+        <w:rPr>
+          <w:lang w:val="it-IT"/>
+        </w:rPr>
+      </w:pPr>
+    </w:p>
     <w:p>
       <w:pPr>
         <w:rPr>
@@ -2721,132 +2716,171 @@
       </w:pPr>
     </w:p>
     <w:p>
-      <w:proofErr w:type="gramStart"/>
-      <w:r>
+      <w:pPr>
+        <w:rPr>
+          <w:lang w:val="it-IT"/>
+        </w:rPr>
+      </w:pPr>
+      <w:proofErr w:type="gramStart"/>
+      <w:r>
+        <w:rPr>
+          <w:lang w:val="it-IT"/>
+        </w:rPr>
         <w:t>the</w:t>
       </w:r>
       <w:proofErr w:type="gramEnd"/>
       <w:r>
-        <w:t xml:space="preserve"> dress is not appropriate</w:t>
+        <w:rPr>
+          <w:lang w:val="it-IT"/>
+        </w:rPr>
+        <w:t xml:space="preserve"> </w:t>
+      </w:r>
+      <w:proofErr w:type="spellStart"/>
+      <w:r>
+        <w:rPr>
+          <w:lang w:val="it-IT"/>
+        </w:rPr>
+        <w:t>dress</w:t>
+      </w:r>
+      <w:proofErr w:type="spellEnd"/>
+      <w:r>
+        <w:rPr>
+          <w:lang w:val="it-IT"/>
+        </w:rPr>
+        <w:t xml:space="preserve"> </w:t>
+      </w:r>
+      <w:proofErr w:type="spellStart"/>
+      <w:r>
+        <w:rPr>
+          <w:lang w:val="it-IT"/>
+        </w:rPr>
+        <w:t>is</w:t>
+      </w:r>
+      <w:proofErr w:type="spellEnd"/>
+      <w:r>
+        <w:rPr>
+          <w:lang w:val="it-IT"/>
+        </w:rPr>
+        <w:t xml:space="preserve"> </w:t>
+      </w:r>
+      <w:proofErr w:type="spellStart"/>
+      <w:r>
+        <w:rPr>
+          <w:lang w:val="it-IT"/>
+        </w:rPr>
+        <w:t>not</w:t>
+      </w:r>
+      <w:proofErr w:type="spellEnd"/>
+      <w:r>
+        <w:rPr>
+          <w:lang w:val="it-IT"/>
+        </w:rPr>
+        <w:t xml:space="preserve"> appropriate</w:t>
+      </w:r>
+    </w:p>
+    <w:p>
+      <w:pPr>
+        <w:rPr>
+          <w:lang w:val="it-IT"/>
+        </w:rPr>
+      </w:pPr>
+    </w:p>
+    <w:p>
+      <w:pPr>
+        <w:rPr>
+          <w:lang w:val="it-IT"/>
+        </w:rPr>
+      </w:pPr>
+      <w:proofErr w:type="gramStart"/>
+      <w:r>
+        <w:rPr>
+          <w:lang w:val="it-IT"/>
+        </w:rPr>
+        <w:t>la</w:t>
+      </w:r>
+      <w:proofErr w:type="gramEnd"/>
+      <w:r>
+        <w:rPr>
+          <w:lang w:val="it-IT"/>
+        </w:rPr>
+        <w:t xml:space="preserve"> </w:t>
+      </w:r>
+      <w:proofErr w:type="spellStart"/>
+      <w:r>
+        <w:rPr>
+          <w:lang w:val="it-IT"/>
+        </w:rPr>
+        <w:t>truthValue</w:t>
+      </w:r>
+      <w:proofErr w:type="spellEnd"/>
+      <w:r>
+        <w:rPr>
+          <w:lang w:val="it-IT"/>
+        </w:rPr>
+        <w:t xml:space="preserve"> questa volta </w:t>
+      </w:r>
+      <w:proofErr w:type="spellStart"/>
+      <w:r>
+        <w:rPr>
+          <w:lang w:val="it-IT"/>
+        </w:rPr>
+        <w:t>và</w:t>
+      </w:r>
+      <w:proofErr w:type="spellEnd"/>
+      <w:r>
+        <w:rPr>
+          <w:lang w:val="it-IT"/>
+        </w:rPr>
+        <w:t xml:space="preserve"> controllata all’interno della situation</w:t>
+      </w:r>
+      <w:r>
+        <w:rPr>
+          <w:lang w:val="it-IT"/>
+        </w:rPr>
+        <w:t xml:space="preserve"> che coinvolge il verbo</w:t>
+      </w:r>
+      <w:r>
+        <w:rPr>
+          <w:lang w:val="it-IT"/>
+        </w:rPr>
+        <w:t xml:space="preserve"> </w:t>
+      </w:r>
+      <w:proofErr w:type="spellStart"/>
+      <w:r>
+        <w:rPr>
+          <w:lang w:val="it-IT"/>
+        </w:rPr>
+        <w:t>anzichè</w:t>
+      </w:r>
+      <w:proofErr w:type="spellEnd"/>
+      <w:r>
+        <w:rPr>
+          <w:lang w:val="it-IT"/>
+        </w:rPr>
+        <w:t xml:space="preserve"> </w:t>
+      </w:r>
+      <w:r>
+        <w:rPr>
+          <w:lang w:val="it-IT"/>
+        </w:rPr>
+        <w:t>nel verbo stesso:</w:t>
+      </w:r>
+    </w:p>
+    <w:p>
+      <w:r>
+        <w:t>?situation j.2</w:t>
+      </w:r>
+      <w:proofErr w:type="gramStart"/>
+      <w:r>
+        <w:t>:involves</w:t>
+      </w:r>
+      <w:proofErr w:type="gramEnd"/>
+      <w:r>
+        <w:t xml:space="preserve"> ?m</w:t>
       </w:r>
     </w:p>
     <w:p/>
-    <w:p>
-      <w:pPr>
-        <w:rPr>
-          <w:lang w:val="it-IT"/>
-        </w:rPr>
-      </w:pPr>
-      <w:proofErr w:type="gramStart"/>
-      <w:r>
-        <w:rPr>
-          <w:lang w:val="it-IT"/>
-        </w:rPr>
-        <w:t>la</w:t>
-      </w:r>
-      <w:proofErr w:type="gramEnd"/>
-      <w:r>
-        <w:rPr>
-          <w:lang w:val="it-IT"/>
-        </w:rPr>
-        <w:t xml:space="preserve"> </w:t>
-      </w:r>
-      <w:proofErr w:type="spellStart"/>
-      <w:r>
-        <w:rPr>
-          <w:lang w:val="it-IT"/>
-        </w:rPr>
-        <w:t>truthValue</w:t>
-      </w:r>
-      <w:proofErr w:type="spellEnd"/>
-      <w:r>
-        <w:rPr>
-          <w:lang w:val="it-IT"/>
-        </w:rPr>
-        <w:t xml:space="preserve"> questa volta </w:t>
-      </w:r>
-      <w:proofErr w:type="spellStart"/>
-      <w:r>
-        <w:rPr>
-          <w:lang w:val="it-IT"/>
-        </w:rPr>
-        <w:t>và</w:t>
-      </w:r>
-      <w:proofErr w:type="spellEnd"/>
-      <w:r>
-        <w:rPr>
-          <w:lang w:val="it-IT"/>
-        </w:rPr>
-        <w:t xml:space="preserve"> controllata all’interno della situation</w:t>
-      </w:r>
-      <w:r>
-        <w:rPr>
-          <w:lang w:val="it-IT"/>
-        </w:rPr>
-        <w:t xml:space="preserve"> che coinvolge il verbo</w:t>
-      </w:r>
-      <w:r>
-        <w:rPr>
-          <w:lang w:val="it-IT"/>
-        </w:rPr>
-        <w:t xml:space="preserve"> </w:t>
-      </w:r>
-      <w:proofErr w:type="spellStart"/>
-      <w:r>
-        <w:rPr>
-          <w:lang w:val="it-IT"/>
-        </w:rPr>
-        <w:t>anzichè</w:t>
-      </w:r>
-      <w:proofErr w:type="spellEnd"/>
-      <w:r>
-        <w:rPr>
-          <w:lang w:val="it-IT"/>
-        </w:rPr>
-        <w:t xml:space="preserve"> </w:t>
-      </w:r>
-      <w:r>
-        <w:rPr>
-          <w:lang w:val="it-IT"/>
-        </w:rPr>
-        <w:t>nel verbo stesso:</w:t>
-      </w:r>
-    </w:p>
-    <w:p>
-      <w:pPr>
-        <w:rPr>
-          <w:lang w:val="it-IT"/>
-        </w:rPr>
-      </w:pPr>
-      <w:proofErr w:type="gramStart"/>
-      <w:r>
-        <w:rPr>
-          <w:lang w:val="it-IT"/>
-        </w:rPr>
-        <w:t>?situation</w:t>
-      </w:r>
-      <w:proofErr w:type="gramEnd"/>
-      <w:r>
-        <w:rPr>
-          <w:lang w:val="it-IT"/>
-        </w:rPr>
-        <w:t xml:space="preserve"> j.2:involves ?m</w:t>
-      </w:r>
-    </w:p>
-    <w:p>
-      <w:pPr>
-        <w:rPr>
-          <w:lang w:val="it-IT"/>
-        </w:rPr>
-      </w:pPr>
-    </w:p>
-    <w:p>
-      <w:pPr>
-        <w:rPr>
-          <w:lang w:val="it-IT"/>
-        </w:rPr>
-      </w:pPr>
-    </w:p>
+    <w:p/>
     <w:p>
       <w:proofErr w:type="gramStart"/>
       <w:r>
@@ -3017,13 +3051,7 @@
       <w:proofErr w:type="spellEnd"/>
       <w:proofErr w:type="gramEnd"/>
       <w:r>
-        <w:t xml:space="preserve"> fred:</w:t>
-      </w:r>
-      <w:r>
-        <w:t>manner</w:t>
-      </w:r>
-      <w:r>
-        <w:t>_1</w:t>
+        <w:t xml:space="preserve"> fred:manner_1</w:t>
       </w:r>
     </w:p>
     <w:p>
@@ -3113,7 +3141,21 @@
         <w:rPr>
           <w:lang w:val="it-IT"/>
         </w:rPr>
-        <w:t>Fred non college “</w:t>
+        <w:t>Fred non colleg</w:t>
+      </w:r>
+      <w:r>
+        <w:rPr>
+          <w:lang w:val="it-IT"/>
+        </w:rPr>
+        <w:t>a</w:t>
+      </w:r>
+      <w:bookmarkStart w:id="0" w:name="_GoBack"/>
+      <w:bookmarkEnd w:id="0"/>
+      <w:r>
+        <w:rPr>
+          <w:lang w:val="it-IT"/>
+        </w:rPr>
+        <w:t xml:space="preserve"> “</w:t>
       </w:r>
       <w:proofErr w:type="spellStart"/>
       <w:r>
@@ -3434,13 +3476,7 @@
       </w:r>
       <w:proofErr w:type="spellEnd"/>
       <w:r>
-        <w:t xml:space="preserve">: </w:t>
-      </w:r>
-      <w:r>
-        <w:t>those</w:t>
-      </w:r>
-      <w:r>
-        <w:t xml:space="preserve"> </w:t>
+        <w:t xml:space="preserve">: those </w:t>
       </w:r>
       <w:proofErr w:type="spellStart"/>
       <w:r>
@@ -3448,13 +3484,7 @@
       </w:r>
       <w:proofErr w:type="spellEnd"/>
       <w:r>
-        <w:t xml:space="preserve"> that, </w:t>
-      </w:r>
-      <w:r>
-        <w:t>these</w:t>
-      </w:r>
-      <w:r>
-        <w:t xml:space="preserve"> </w:t>
+        <w:t xml:space="preserve"> that, these </w:t>
       </w:r>
       <w:proofErr w:type="spellStart"/>
       <w:r>
@@ -3904,8 +3934,6 @@
           <w:lang w:val="it-IT"/>
         </w:rPr>
       </w:pPr>
-      <w:bookmarkStart w:id="0" w:name="_GoBack"/>
-      <w:bookmarkEnd w:id="0"/>
     </w:p>
     <w:p>
       <w:pPr>

</xml_diff>